<commit_message>
Uploaded Developer Diary and Game UX Research Documents. Updated Highlight 1.
</commit_message>
<xml_diff>
--- a/Documentation/Highlight_1.docx
+++ b/Documentation/Highlight_1.docx
@@ -115,7 +115,16 @@
                 <w:rFonts w:asciiTheme="minorHAnsi" w:hAnsiTheme="minorHAnsi"/>
                 <w:u w:val="none"/>
               </w:rPr>
-              <w:t>08/02/2018</w:t>
+              <w:t>08</w:t>
+            </w:r>
+            <w:bookmarkStart w:id="0" w:name="_GoBack"/>
+            <w:bookmarkEnd w:id="0"/>
+            <w:r>
+              <w:rPr>
+                <w:rFonts w:asciiTheme="minorHAnsi" w:hAnsiTheme="minorHAnsi"/>
+                <w:u w:val="none"/>
+              </w:rPr>
+              <w:t>/02/2018</w:t>
             </w:r>
           </w:p>
         </w:tc>
@@ -304,19 +313,15 @@
               </w:rPr>
               <w:t xml:space="preserve">It will have goals for UX, with game mechanics improving with each sprint. </w:t>
             </w:r>
-            <w:bookmarkStart w:id="0" w:name="_GoBack"/>
-            <w:bookmarkEnd w:id="0"/>
-          </w:p>
-          <w:p>
-            <w:pPr>
-              <w:pStyle w:val="Heading2Sturley"/>
+            <w:r>
               <w:rPr>
                 <w:rFonts w:asciiTheme="minorHAnsi" w:hAnsiTheme="minorHAnsi"/>
                 <w:i/>
                 <w:iCs/>
                 <w:u w:val="none"/>
               </w:rPr>
-            </w:pPr>
+              <w:t>Developer Diary will be implemented starting this week to track development progress and for future reference.</w:t>
+            </w:r>
           </w:p>
           <w:p>
             <w:pPr>
@@ -410,6 +415,23 @@
               </w:rPr>
               <w:t xml:space="preserve"> of supervisory meeting(s) since last Highlight</w:t>
             </w:r>
+            <w:r>
+              <w:rPr>
+                <w:rFonts w:asciiTheme="minorHAnsi" w:hAnsiTheme="minorHAnsi"/>
+                <w:b/>
+                <w:iCs/>
+                <w:u w:val="none"/>
+              </w:rPr>
+              <w:t xml:space="preserve">: </w:t>
+            </w:r>
+            <w:r>
+              <w:rPr>
+                <w:rFonts w:asciiTheme="minorHAnsi" w:hAnsiTheme="minorHAnsi"/>
+                <w:iCs/>
+                <w:u w:val="none"/>
+              </w:rPr>
+              <w:t>30/01/2018</w:t>
+            </w:r>
           </w:p>
         </w:tc>
       </w:tr>
@@ -462,8 +484,18 @@
                 <w:rFonts w:asciiTheme="minorHAnsi" w:hAnsiTheme="minorHAnsi"/>
                 <w:i/>
                 <w:iCs/>
+                <w:u w:val="none"/>
               </w:rPr>
             </w:pPr>
+            <w:r>
+              <w:rPr>
+                <w:rFonts w:asciiTheme="minorHAnsi" w:hAnsiTheme="minorHAnsi"/>
+                <w:i/>
+                <w:iCs/>
+                <w:u w:val="none"/>
+              </w:rPr>
+              <w:t xml:space="preserve">Feedback provided and recommended improvements for PID. </w:t>
+            </w:r>
           </w:p>
           <w:p>
             <w:pPr>

</xml_diff>